<commit_message>
Steps to Clone - Version 2
This document describes how to clone a repository, merge the branches, fetch/pull/push.
</commit_message>
<xml_diff>
--- a/Steps to Clone.docx
+++ b/Steps to Clone.docx
@@ -19,62 +19,24 @@
           <w:sz w:val="36"/>
           <w:szCs w:val="36"/>
         </w:rPr>
-        <w:t xml:space="preserve">Steps to Cloning and Pulling/Pushing change </w:t>
-      </w:r>
-      <w:proofErr w:type="gramStart"/>
-      <w:r>
-        <w:rPr>
-          <w:b/>
-          <w:bCs/>
-          <w:sz w:val="36"/>
-          <w:szCs w:val="36"/>
-        </w:rPr>
-        <w:t>To</w:t>
-      </w:r>
-      <w:proofErr w:type="gramEnd"/>
-      <w:r>
-        <w:rPr>
-          <w:b/>
-          <w:bCs/>
-          <w:sz w:val="36"/>
-          <w:szCs w:val="36"/>
-        </w:rPr>
-        <w:t>/from Master</w:t>
-      </w:r>
-    </w:p>
-    <w:p>
-      <w:pPr>
-        <w:rPr>
-          <w:rFonts w:ascii="Arial" w:hAnsi="Arial" w:cs="Arial"/>
-          <w:sz w:val="24"/>
-          <w:szCs w:val="24"/>
-        </w:rPr>
-      </w:pPr>
-      <w:r>
-        <w:rPr>
-          <w:rFonts w:ascii="Arial" w:hAnsi="Arial" w:cs="Arial"/>
-          <w:sz w:val="24"/>
-          <w:szCs w:val="24"/>
-        </w:rPr>
-        <w:t xml:space="preserve">Steps to Clone </w:t>
-      </w:r>
-      <w:proofErr w:type="spellStart"/>
-      <w:r>
-        <w:rPr>
-          <w:rFonts w:ascii="Arial" w:hAnsi="Arial" w:cs="Arial"/>
-          <w:sz w:val="24"/>
-          <w:szCs w:val="24"/>
-        </w:rPr>
-        <w:t>herekochu</w:t>
-      </w:r>
-      <w:proofErr w:type="spellEnd"/>
-      <w:r>
-        <w:rPr>
-          <w:rFonts w:ascii="Arial" w:hAnsi="Arial" w:cs="Arial"/>
-          <w:sz w:val="24"/>
-          <w:szCs w:val="24"/>
-        </w:rPr>
-        <w:t xml:space="preserve"> repository</w:t>
+        <w:t>Steps to Cloning and Pulling/Pushing change To/from Master</w:t>
+      </w:r>
+    </w:p>
+    <w:p>
+      <w:pPr>
+        <w:rPr>
+          <w:rFonts w:ascii="Arial" w:hAnsi="Arial" w:cs="Arial"/>
+          <w:sz w:val="24"/>
+          <w:szCs w:val="24"/>
+        </w:rPr>
+      </w:pPr>
+      <w:r>
+        <w:rPr>
+          <w:rFonts w:ascii="Arial" w:hAnsi="Arial" w:cs="Arial"/>
+          <w:sz w:val="24"/>
+          <w:szCs w:val="24"/>
+        </w:rPr>
+        <w:t>Steps to Clone herekochu repository</w:t>
       </w:r>
     </w:p>
     <w:p>
@@ -317,25 +279,7 @@
           <w:sz w:val="24"/>
           <w:szCs w:val="24"/>
         </w:rPr>
-        <w:t xml:space="preserve">Open </w:t>
-      </w:r>
-      <w:proofErr w:type="spellStart"/>
-      <w:r>
-        <w:rPr>
-          <w:rFonts w:ascii="Arial" w:hAnsi="Arial" w:cs="Arial"/>
-          <w:sz w:val="24"/>
-          <w:szCs w:val="24"/>
-        </w:rPr>
-        <w:t>Github</w:t>
-      </w:r>
-      <w:proofErr w:type="spellEnd"/>
-      <w:r>
-        <w:rPr>
-          <w:rFonts w:ascii="Arial" w:hAnsi="Arial" w:cs="Arial"/>
-          <w:sz w:val="24"/>
-          <w:szCs w:val="24"/>
-        </w:rPr>
-        <w:t xml:space="preserve"> command line and type following</w:t>
+        <w:t>Open Github command line and type following</w:t>
       </w:r>
     </w:p>
     <w:p>
@@ -523,27 +467,7 @@
           <w:sz w:val="24"/>
           <w:szCs w:val="24"/>
         </w:rPr>
-        <w:t xml:space="preserve">$ git config --global </w:t>
-      </w:r>
-      <w:proofErr w:type="spellStart"/>
-      <w:proofErr w:type="gramStart"/>
-      <w:r>
-        <w:rPr>
-          <w:rFonts w:ascii="Arial" w:hAnsi="Arial" w:cs="Arial"/>
-          <w:sz w:val="24"/>
-          <w:szCs w:val="24"/>
-        </w:rPr>
-        <w:t>user.email</w:t>
-      </w:r>
-      <w:proofErr w:type="spellEnd"/>
-      <w:proofErr w:type="gramEnd"/>
-      <w:r>
-        <w:rPr>
-          <w:rFonts w:ascii="Arial" w:hAnsi="Arial" w:cs="Arial"/>
-          <w:sz w:val="24"/>
-          <w:szCs w:val="24"/>
-        </w:rPr>
-        <w:t xml:space="preserve"> </w:t>
+        <w:t xml:space="preserve">$ git config --global user.email </w:t>
       </w:r>
       <w:hyperlink r:id="rId9" w:history="1">
         <w:r>
@@ -820,25 +744,7 @@
           <w:sz w:val="24"/>
           <w:szCs w:val="24"/>
         </w:rPr>
-        <w:t>$ cat /c/Users/DeepakUrwashi/.</w:t>
-      </w:r>
-      <w:proofErr w:type="spellStart"/>
-      <w:r>
-        <w:rPr>
-          <w:rFonts w:ascii="Arial" w:hAnsi="Arial" w:cs="Arial"/>
-          <w:sz w:val="24"/>
-          <w:szCs w:val="24"/>
-        </w:rPr>
-        <w:t>ssh</w:t>
-      </w:r>
-      <w:proofErr w:type="spellEnd"/>
-      <w:r>
-        <w:rPr>
-          <w:rFonts w:ascii="Arial" w:hAnsi="Arial" w:cs="Arial"/>
-          <w:sz w:val="24"/>
-          <w:szCs w:val="24"/>
-        </w:rPr>
-        <w:t>/id_rsa.pub</w:t>
+        <w:t>$ cat /c/Users/DeepakUrwashi/.ssh/id_rsa.pub</w:t>
       </w:r>
     </w:p>
     <w:p>
@@ -960,25 +866,7 @@
           <w:sz w:val="24"/>
           <w:szCs w:val="24"/>
         </w:rPr>
-        <w:t xml:space="preserve"> It will ask you to login with your credential. Once logged in you will see your SHH keys will be associated with your account. This way you </w:t>
-      </w:r>
-      <w:proofErr w:type="gramStart"/>
-      <w:r>
-        <w:rPr>
-          <w:rFonts w:ascii="Arial" w:hAnsi="Arial" w:cs="Arial"/>
-          <w:sz w:val="24"/>
-          <w:szCs w:val="24"/>
-        </w:rPr>
-        <w:t>don’t</w:t>
-      </w:r>
-      <w:proofErr w:type="gramEnd"/>
-      <w:r>
-        <w:rPr>
-          <w:rFonts w:ascii="Arial" w:hAnsi="Arial" w:cs="Arial"/>
-          <w:sz w:val="24"/>
-          <w:szCs w:val="24"/>
-        </w:rPr>
-        <w:t xml:space="preserve"> have to enter your credential every time while making any changes to the repository.</w:t>
+        <w:t xml:space="preserve"> It will ask you to login with your credential. Once logged in you will see your SHH keys will be associated with your account. This way you don’t have to enter your credential every time while making any changes to the repository.</w:t>
       </w:r>
     </w:p>
     <w:p>
@@ -1253,25 +1141,7 @@
           <w:sz w:val="24"/>
           <w:szCs w:val="24"/>
         </w:rPr>
-        <w:t xml:space="preserve">in </w:t>
-      </w:r>
-      <w:proofErr w:type="spellStart"/>
-      <w:r>
-        <w:rPr>
-          <w:rFonts w:ascii="Arial" w:hAnsi="Arial" w:cs="Arial"/>
-          <w:sz w:val="24"/>
-          <w:szCs w:val="24"/>
-        </w:rPr>
-        <w:t>Github</w:t>
-      </w:r>
-      <w:proofErr w:type="spellEnd"/>
-      <w:r>
-        <w:rPr>
-          <w:rFonts w:ascii="Arial" w:hAnsi="Arial" w:cs="Arial"/>
-          <w:sz w:val="24"/>
-          <w:szCs w:val="24"/>
-        </w:rPr>
-        <w:t xml:space="preserve"> chan</w:t>
+        <w:t>in Github chan</w:t>
       </w:r>
       <w:r>
         <w:rPr>
@@ -1313,43 +1183,7 @@
           <w:szCs w:val="24"/>
         </w:rPr>
         <w:tab/>
-        <w:t>Command: $ cd /c/</w:t>
-      </w:r>
-      <w:proofErr w:type="spellStart"/>
-      <w:r>
-        <w:rPr>
-          <w:rFonts w:ascii="Arial" w:hAnsi="Arial" w:cs="Arial"/>
-          <w:sz w:val="24"/>
-          <w:szCs w:val="24"/>
-        </w:rPr>
-        <w:t>GitRepo</w:t>
-      </w:r>
-      <w:proofErr w:type="spellEnd"/>
-      <w:r>
-        <w:rPr>
-          <w:rFonts w:ascii="Arial" w:hAnsi="Arial" w:cs="Arial"/>
-          <w:sz w:val="24"/>
-          <w:szCs w:val="24"/>
-        </w:rPr>
-        <w:t>/</w:t>
-      </w:r>
-      <w:proofErr w:type="spellStart"/>
-      <w:r>
-        <w:rPr>
-          <w:rFonts w:ascii="Arial" w:hAnsi="Arial" w:cs="Arial"/>
-          <w:sz w:val="24"/>
-          <w:szCs w:val="24"/>
-        </w:rPr>
-        <w:t>MovieWebsiteRepo</w:t>
-      </w:r>
-      <w:proofErr w:type="spellEnd"/>
-      <w:r>
-        <w:rPr>
-          <w:rFonts w:ascii="Arial" w:hAnsi="Arial" w:cs="Arial"/>
-          <w:sz w:val="24"/>
-          <w:szCs w:val="24"/>
-        </w:rPr>
-        <w:t>/</w:t>
+        <w:t>Command: $ cd /c/GitRepo/MovieWebsiteRepo/</w:t>
       </w:r>
     </w:p>
     <w:p>
@@ -1544,59 +1378,41 @@
           <w:sz w:val="24"/>
           <w:szCs w:val="24"/>
         </w:rPr>
-        <w:t xml:space="preserve"> </w:t>
-      </w:r>
-      <w:r>
-        <w:rPr>
-          <w:rFonts w:ascii="Arial" w:hAnsi="Arial" w:cs="Arial"/>
-          <w:sz w:val="24"/>
-          <w:szCs w:val="24"/>
-        </w:rPr>
-        <w:t>Change your working directory to cloned drive</w:t>
-      </w:r>
-    </w:p>
-    <w:p>
-      <w:pPr>
-        <w:rPr>
-          <w:rFonts w:ascii="Arial" w:hAnsi="Arial" w:cs="Arial"/>
-          <w:sz w:val="24"/>
-          <w:szCs w:val="24"/>
-        </w:rPr>
-      </w:pPr>
-      <w:r>
-        <w:rPr>
-          <w:rFonts w:ascii="Arial" w:hAnsi="Arial" w:cs="Arial"/>
-          <w:sz w:val="24"/>
-          <w:szCs w:val="24"/>
-        </w:rPr>
-        <w:tab/>
-      </w:r>
-      <w:r>
-        <w:rPr>
-          <w:rFonts w:ascii="Arial" w:hAnsi="Arial" w:cs="Arial"/>
-          <w:sz w:val="24"/>
-          <w:szCs w:val="24"/>
-        </w:rPr>
-        <w:tab/>
-      </w:r>
-      <w:r>
-        <w:rPr>
-          <w:rFonts w:ascii="Arial" w:hAnsi="Arial" w:cs="Arial"/>
-          <w:sz w:val="24"/>
-          <w:szCs w:val="24"/>
-        </w:rPr>
-        <w:t xml:space="preserve">Command: $ cd </w:t>
-      </w:r>
-      <w:proofErr w:type="spellStart"/>
-      <w:r>
-        <w:rPr>
-          <w:rFonts w:ascii="Arial" w:hAnsi="Arial" w:cs="Arial"/>
-          <w:sz w:val="24"/>
-          <w:szCs w:val="24"/>
-        </w:rPr>
-        <w:t>herekoChu</w:t>
-      </w:r>
-      <w:proofErr w:type="spellEnd"/>
+        <w:t xml:space="preserve"> Change your working directory to cloned drive</w:t>
+      </w:r>
+    </w:p>
+    <w:p>
+      <w:pPr>
+        <w:rPr>
+          <w:rFonts w:ascii="Arial" w:hAnsi="Arial" w:cs="Arial"/>
+          <w:sz w:val="24"/>
+          <w:szCs w:val="24"/>
+        </w:rPr>
+      </w:pPr>
+      <w:r>
+        <w:rPr>
+          <w:rFonts w:ascii="Arial" w:hAnsi="Arial" w:cs="Arial"/>
+          <w:sz w:val="24"/>
+          <w:szCs w:val="24"/>
+        </w:rPr>
+        <w:tab/>
+      </w:r>
+      <w:r>
+        <w:rPr>
+          <w:rFonts w:ascii="Arial" w:hAnsi="Arial" w:cs="Arial"/>
+          <w:sz w:val="24"/>
+          <w:szCs w:val="24"/>
+        </w:rPr>
+        <w:tab/>
+      </w:r>
+      <w:r>
+        <w:rPr>
+          <w:rFonts w:ascii="Arial" w:hAnsi="Arial" w:cs="Arial"/>
+          <w:sz w:val="24"/>
+          <w:szCs w:val="24"/>
+        </w:rPr>
+        <w:t>Command: $ cd herekoChu</w:t>
+      </w:r>
     </w:p>
     <w:p>
       <w:pPr>
@@ -1692,15 +1508,7 @@
           <w:szCs w:val="24"/>
         </w:rPr>
         <w:lastRenderedPageBreak/>
-        <w:t xml:space="preserve"> </w:t>
-      </w:r>
-      <w:r>
-        <w:rPr>
-          <w:rFonts w:ascii="Arial" w:hAnsi="Arial" w:cs="Arial"/>
-          <w:sz w:val="24"/>
-          <w:szCs w:val="24"/>
-        </w:rPr>
-        <w:t>Fetch the server</w:t>
+        <w:t xml:space="preserve"> Fetch the server</w:t>
       </w:r>
       <w:r>
         <w:rPr>
@@ -1981,18 +1789,8 @@
           <w:sz w:val="24"/>
           <w:szCs w:val="24"/>
         </w:rPr>
-        <w:t xml:space="preserve">$ git checkout -b </w:t>
-      </w:r>
-      <w:proofErr w:type="spellStart"/>
-      <w:r>
-        <w:rPr>
-          <w:rFonts w:ascii="Arial" w:hAnsi="Arial" w:cs="Arial"/>
-          <w:sz w:val="24"/>
-          <w:szCs w:val="24"/>
-        </w:rPr>
-        <w:t>adhikary_LocalBranch</w:t>
-      </w:r>
-      <w:proofErr w:type="spellEnd"/>
+        <w:t>$ git checkout -b adhikary_LocalBranch</w:t>
+      </w:r>
       <w:r>
         <w:rPr>
           <w:rFonts w:ascii="Arial" w:hAnsi="Arial" w:cs="Arial"/>
@@ -2168,18 +1966,8 @@
           <w:sz w:val="24"/>
           <w:szCs w:val="24"/>
         </w:rPr>
-        <w:t xml:space="preserve">$ git checkout -b </w:t>
-      </w:r>
-      <w:proofErr w:type="spellStart"/>
-      <w:r>
-        <w:rPr>
-          <w:rFonts w:ascii="Arial" w:hAnsi="Arial" w:cs="Arial"/>
-          <w:sz w:val="24"/>
-          <w:szCs w:val="24"/>
-        </w:rPr>
-        <w:t>adhikary_LocalBranch</w:t>
-      </w:r>
-      <w:proofErr w:type="spellEnd"/>
+        <w:t>$ git checkout -b adhikary_LocalBranch</w:t>
+      </w:r>
       <w:r>
         <w:rPr>
           <w:rFonts w:ascii="Arial" w:hAnsi="Arial" w:cs="Arial"/>
@@ -2435,51 +2223,132 @@
           <w:sz w:val="24"/>
           <w:szCs w:val="24"/>
         </w:rPr>
-        <w:t xml:space="preserve"> </w:t>
-      </w:r>
-      <w:proofErr w:type="gramStart"/>
-      <w:r>
-        <w:rPr>
-          <w:rFonts w:ascii="Arial" w:hAnsi="Arial" w:cs="Arial"/>
-          <w:sz w:val="24"/>
-          <w:szCs w:val="24"/>
-        </w:rPr>
-        <w:t>add .</w:t>
-      </w:r>
-      <w:proofErr w:type="gramEnd"/>
-    </w:p>
-    <w:p>
-      <w:pPr>
-        <w:rPr>
-          <w:rFonts w:ascii="Arial" w:hAnsi="Arial" w:cs="Arial"/>
-          <w:sz w:val="24"/>
-          <w:szCs w:val="24"/>
-        </w:rPr>
-      </w:pPr>
-      <w:r>
-        <w:rPr>
-          <w:rFonts w:ascii="Arial" w:hAnsi="Arial" w:cs="Arial"/>
-          <w:sz w:val="24"/>
-          <w:szCs w:val="24"/>
-        </w:rPr>
-        <w:tab/>
-        <w:t>B. C</w:t>
-      </w:r>
-      <w:r>
-        <w:rPr>
-          <w:rFonts w:ascii="Arial" w:hAnsi="Arial" w:cs="Arial"/>
-          <w:sz w:val="24"/>
-          <w:szCs w:val="24"/>
-        </w:rPr>
-        <w:t>heck out master and do fetching and pulling. Check out to your local branch</w:t>
-      </w:r>
-      <w:r>
-        <w:rPr>
-          <w:rFonts w:ascii="Arial" w:hAnsi="Arial" w:cs="Arial"/>
-          <w:sz w:val="24"/>
-          <w:szCs w:val="24"/>
-        </w:rPr>
-        <w:t xml:space="preserve"> </w:t>
+        <w:t xml:space="preserve"> add .</w:t>
+      </w:r>
+    </w:p>
+    <w:p>
+      <w:pPr>
+        <w:rPr>
+          <w:rFonts w:ascii="Arial" w:hAnsi="Arial" w:cs="Arial"/>
+          <w:sz w:val="24"/>
+          <w:szCs w:val="24"/>
+        </w:rPr>
+      </w:pPr>
+      <w:r>
+        <w:rPr>
+          <w:rFonts w:ascii="Arial" w:hAnsi="Arial" w:cs="Arial"/>
+          <w:sz w:val="24"/>
+          <w:szCs w:val="24"/>
+        </w:rPr>
+        <w:tab/>
+      </w:r>
+      <w:r>
+        <w:rPr>
+          <w:rFonts w:ascii="Arial" w:hAnsi="Arial" w:cs="Arial"/>
+          <w:sz w:val="24"/>
+          <w:szCs w:val="24"/>
+        </w:rPr>
+        <w:tab/>
+      </w:r>
+      <w:r>
+        <w:rPr>
+          <w:rFonts w:ascii="Arial" w:hAnsi="Arial" w:cs="Arial"/>
+          <w:sz w:val="24"/>
+          <w:szCs w:val="24"/>
+        </w:rPr>
+        <w:tab/>
+      </w:r>
+      <w:r>
+        <w:rPr>
+          <w:rFonts w:ascii="Arial" w:hAnsi="Arial" w:cs="Arial"/>
+          <w:sz w:val="24"/>
+          <w:szCs w:val="24"/>
+        </w:rPr>
+        <w:tab/>
+      </w:r>
+      <w:r>
+        <w:rPr>
+          <w:rFonts w:ascii="Arial" w:hAnsi="Arial" w:cs="Arial"/>
+          <w:sz w:val="24"/>
+          <w:szCs w:val="24"/>
+        </w:rPr>
+        <w:t>$ git commit -m "Adding Kabhi Khusi Kabhi Gum to the List"</w:t>
+      </w:r>
+    </w:p>
+    <w:p>
+      <w:pPr>
+        <w:rPr>
+          <w:rFonts w:ascii="Arial" w:hAnsi="Arial" w:cs="Arial"/>
+          <w:sz w:val="24"/>
+          <w:szCs w:val="24"/>
+        </w:rPr>
+      </w:pPr>
+      <w:r>
+        <w:rPr>
+          <w:noProof/>
+        </w:rPr>
+        <w:drawing>
+          <wp:inline distT="0" distB="0" distL="0" distR="0" wp14:anchorId="1659B096" wp14:editId="7CA71DA0">
+            <wp:extent cx="5943600" cy="1073785"/>
+            <wp:effectExtent l="0" t="0" r="0" b="0"/>
+            <wp:docPr id="8" name="Picture 8"/>
+            <wp:cNvGraphicFramePr>
+              <a:graphicFrameLocks xmlns:a="http://schemas.openxmlformats.org/drawingml/2006/main" noChangeAspect="1"/>
+            </wp:cNvGraphicFramePr>
+            <a:graphic xmlns:a="http://schemas.openxmlformats.org/drawingml/2006/main">
+              <a:graphicData uri="http://schemas.openxmlformats.org/drawingml/2006/picture">
+                <pic:pic xmlns:pic="http://schemas.openxmlformats.org/drawingml/2006/picture">
+                  <pic:nvPicPr>
+                    <pic:cNvPr id="1" name=""/>
+                    <pic:cNvPicPr/>
+                  </pic:nvPicPr>
+                  <pic:blipFill>
+                    <a:blip r:embed="rId26"/>
+                    <a:stretch>
+                      <a:fillRect/>
+                    </a:stretch>
+                  </pic:blipFill>
+                  <pic:spPr>
+                    <a:xfrm>
+                      <a:off x="0" y="0"/>
+                      <a:ext cx="5943600" cy="1073785"/>
+                    </a:xfrm>
+                    <a:prstGeom prst="rect">
+                      <a:avLst/>
+                    </a:prstGeom>
+                  </pic:spPr>
+                </pic:pic>
+              </a:graphicData>
+            </a:graphic>
+          </wp:inline>
+        </w:drawing>
+      </w:r>
+    </w:p>
+    <w:p>
+      <w:pPr>
+        <w:rPr>
+          <w:rFonts w:ascii="Arial" w:hAnsi="Arial" w:cs="Arial"/>
+          <w:sz w:val="24"/>
+          <w:szCs w:val="24"/>
+        </w:rPr>
+      </w:pPr>
+    </w:p>
+    <w:p>
+      <w:pPr>
+        <w:rPr>
+          <w:rFonts w:ascii="Arial" w:hAnsi="Arial" w:cs="Arial"/>
+          <w:sz w:val="24"/>
+          <w:szCs w:val="24"/>
+        </w:rPr>
+      </w:pPr>
+      <w:r>
+        <w:rPr>
+          <w:rFonts w:ascii="Arial" w:hAnsi="Arial" w:cs="Arial"/>
+          <w:sz w:val="24"/>
+          <w:szCs w:val="24"/>
+        </w:rPr>
+        <w:tab/>
+        <w:t xml:space="preserve">B. Check out master and do fetching and pulling. Check out to your local branch </w:t>
       </w:r>
       <w:r>
         <w:rPr>
@@ -2557,18 +2426,8 @@
           <w:sz w:val="24"/>
           <w:szCs w:val="24"/>
         </w:rPr>
-        <w:t xml:space="preserve">git push --set-upstream origin </w:t>
-      </w:r>
-      <w:proofErr w:type="spellStart"/>
-      <w:r>
-        <w:rPr>
-          <w:rFonts w:ascii="Arial" w:hAnsi="Arial" w:cs="Arial"/>
-          <w:sz w:val="24"/>
-          <w:szCs w:val="24"/>
-        </w:rPr>
-        <w:t>adhikary_LocalBranch</w:t>
-      </w:r>
-      <w:proofErr w:type="spellEnd"/>
+        <w:t>git push --set-upstream origin adhikary_LocalBranch</w:t>
+      </w:r>
     </w:p>
     <w:p>
       <w:pPr>
@@ -2598,7 +2457,7 @@
                     <pic:cNvPicPr/>
                   </pic:nvPicPr>
                   <pic:blipFill>
-                    <a:blip r:embed="rId26"/>
+                    <a:blip r:embed="rId27"/>
                     <a:stretch>
                       <a:fillRect/>
                     </a:stretch>
@@ -2849,6 +2708,7 @@
     <w:lsdException w:name="HTML Sample" w:semiHidden="1" w:unhideWhenUsed="1"/>
     <w:lsdException w:name="HTML Typewriter" w:semiHidden="1" w:unhideWhenUsed="1"/>
     <w:lsdException w:name="HTML Variable" w:semiHidden="1" w:unhideWhenUsed="1"/>
+    <w:lsdException w:name="Normal Table" w:semiHidden="1" w:unhideWhenUsed="1"/>
     <w:lsdException w:name="annotation subject" w:semiHidden="1" w:unhideWhenUsed="1"/>
     <w:lsdException w:name="No List" w:semiHidden="1" w:unhideWhenUsed="1"/>
     <w:lsdException w:name="Outline List 1" w:semiHidden="1" w:unhideWhenUsed="1"/>
@@ -2895,8 +2755,10 @@
     <w:lsdException w:name="Table Subtle 2" w:semiHidden="1" w:unhideWhenUsed="1"/>
     <w:lsdException w:name="Table Web 1" w:semiHidden="1" w:unhideWhenUsed="1"/>
     <w:lsdException w:name="Table Web 2" w:semiHidden="1" w:unhideWhenUsed="1"/>
+    <w:lsdException w:name="Table Web 3" w:semiHidden="1" w:unhideWhenUsed="1"/>
     <w:lsdException w:name="Balloon Text" w:semiHidden="1" w:unhideWhenUsed="1"/>
     <w:lsdException w:name="Table Grid" w:uiPriority="39"/>
+    <w:lsdException w:name="Table Theme" w:semiHidden="1" w:unhideWhenUsed="1"/>
     <w:lsdException w:name="Placeholder Text" w:semiHidden="1"/>
     <w:lsdException w:name="No Spacing" w:uiPriority="1" w:qFormat="1"/>
     <w:lsdException w:name="Light Shading" w:uiPriority="60"/>

</xml_diff>